<commit_message>
re-doing things to use json file for metadata
</commit_message>
<xml_diff>
--- a/AFARS/DEVELOPMENT/msword/AFARS-APPENDIX-CC.docx
+++ b/AFARS/DEVELOPMENT/msword/AFARS-APPENDIX-CC.docx
@@ -1,16 +1,16 @@
 
 <file path=word/document.xml><?xml version="1.0" encoding="utf-8"?>
-<w:document xmlns:wpc="http://schemas.microsoft.com/office/word/2010/wordprocessingCanvas" xmlns:cx="http://schemas.microsoft.com/office/drawing/2014/chartex" xmlns:cx1="http://schemas.microsoft.com/office/drawing/2015/9/8/chartex" xmlns:cx2="http://schemas.microsoft.com/office/drawing/2015/10/21/chartex" xmlns:cx3="http://schemas.microsoft.com/office/drawing/2016/5/9/chartex" xmlns:cx4="http://schemas.microsoft.com/office/drawing/2016/5/10/chartex" xmlns:cx5="http://schemas.microsoft.com/office/drawing/2016/5/11/chartex" xmlns:cx6="http://schemas.microsoft.com/office/drawing/2016/5/12/chartex" xmlns:cx7="http://schemas.microsoft.com/office/drawing/2016/5/13/chartex" xmlns:cx8="http://schemas.microsoft.com/office/drawing/2016/5/14/chartex" xmlns:mc="http://schemas.openxmlformats.org/markup-compatibility/2006" xmlns:aink="http://schemas.microsoft.com/office/drawing/2016/ink" xmlns:am3d="http://schemas.microsoft.com/office/drawing/2017/model3d" xmlns:o="urn:schemas-microsoft-com:office:office" xmlns:r="http://schemas.openxmlformats.org/officeDocument/2006/relationships" xmlns:m="http://schemas.openxmlformats.org/officeDocument/2006/math" xmlns:v="urn:schemas-microsoft-com:vml" xmlns:wp14="http://schemas.microsoft.com/office/word/2010/wordprocessingDrawing" xmlns:wp="http://schemas.openxmlformats.org/drawingml/2006/wordprocessingDrawing" xmlns:w10="urn:schemas-microsoft-com:office:word" xmlns:w="http://schemas.openxmlformats.org/wordprocessingml/2006/main" xmlns:w14="http://schemas.microsoft.com/office/word/2010/wordml" xmlns:w15="http://schemas.microsoft.com/office/word/2012/wordml" xmlns:w16cid="http://schemas.microsoft.com/office/word/2016/wordml/cid" xmlns:w16se="http://schemas.microsoft.com/office/word/2015/wordml/symex" xmlns:wpg="http://schemas.microsoft.com/office/word/2010/wordprocessingGroup" xmlns:wpi="http://schemas.microsoft.com/office/word/2010/wordprocessingInk" xmlns:wne="http://schemas.microsoft.com/office/word/2006/wordml" xmlns:wps="http://schemas.microsoft.com/office/word/2010/wordprocessingShape" mc:Ignorable="w14 w15 w16se w16cid wp14">
+<w:document xmlns:wpc="http://schemas.microsoft.com/office/word/2010/wordprocessingCanvas" xmlns:cx="http://schemas.microsoft.com/office/drawing/2014/chartex" xmlns:cx1="http://schemas.microsoft.com/office/drawing/2015/9/8/chartex" xmlns:cx2="http://schemas.microsoft.com/office/drawing/2015/10/21/chartex" xmlns:cx3="http://schemas.microsoft.com/office/drawing/2016/5/9/chartex" xmlns:cx4="http://schemas.microsoft.com/office/drawing/2016/5/10/chartex" xmlns:cx5="http://schemas.microsoft.com/office/drawing/2016/5/11/chartex" xmlns:cx6="http://schemas.microsoft.com/office/drawing/2016/5/12/chartex" xmlns:cx7="http://schemas.microsoft.com/office/drawing/2016/5/13/chartex" xmlns:cx8="http://schemas.microsoft.com/office/drawing/2016/5/14/chartex" xmlns:mc="http://schemas.openxmlformats.org/markup-compatibility/2006" xmlns:aink="http://schemas.microsoft.com/office/drawing/2016/ink" xmlns:am3d="http://schemas.microsoft.com/office/drawing/2017/model3d" xmlns:o="urn:schemas-microsoft-com:office:office" xmlns:r="http://schemas.openxmlformats.org/officeDocument/2006/relationships" xmlns:m="http://schemas.openxmlformats.org/officeDocument/2006/math" xmlns:v="urn:schemas-microsoft-com:vml" xmlns:wp14="http://schemas.microsoft.com/office/word/2010/wordprocessingDrawing" xmlns:wp="http://schemas.openxmlformats.org/drawingml/2006/wordprocessingDrawing" xmlns:w10="urn:schemas-microsoft-com:office:word" xmlns:w="http://schemas.openxmlformats.org/wordprocessingml/2006/main" xmlns:w14="http://schemas.microsoft.com/office/word/2010/wordml" xmlns:w15="http://schemas.microsoft.com/office/word/2012/wordml" xmlns:w16cex="http://schemas.microsoft.com/office/word/2018/wordml/cex" xmlns:w16cid="http://schemas.microsoft.com/office/word/2016/wordml/cid" xmlns:w16="http://schemas.microsoft.com/office/word/2018/wordml" xmlns:w16se="http://schemas.microsoft.com/office/word/2015/wordml/symex" xmlns:wpg="http://schemas.microsoft.com/office/word/2010/wordprocessingGroup" xmlns:wpi="http://schemas.microsoft.com/office/word/2010/wordprocessingInk" xmlns:wne="http://schemas.microsoft.com/office/word/2006/wordml" xmlns:wps="http://schemas.microsoft.com/office/word/2010/wordprocessingShape" mc:Ignorable="w14 w15 w16se w16cid w16 w16cex wp14">
   <w:body>
     <w:p>
       <w:pPr>
-        <w:pStyle w:val="Heading1"/>
         <w:jc w:val="center"/>
         <w:rPr>
           <w:rFonts w:ascii="Times New Roman" w:hAnsi="Times New Roman" w:cs="Times New Roman"/>
           <w:b/>
           <w:bCs/>
-          <w:color w:val="auto"/>
+          <w:sz w:val="28"/>
+          <w:szCs w:val="28"/>
         </w:rPr>
       </w:pPr>
       <w:r>
@@ -18,7 +18,8 @@
           <w:rFonts w:ascii="Times New Roman" w:hAnsi="Times New Roman" w:cs="Times New Roman"/>
           <w:b/>
           <w:bCs/>
-          <w:color w:val="auto"/>
+          <w:sz w:val="28"/>
+          <w:szCs w:val="28"/>
         </w:rPr>
         <w:t>AFARS – Appendix CC</w:t>
       </w:r>
@@ -843,7 +844,15 @@
       <w:bookmarkStart w:id="3" w:name="_Toc512860759"/>
       <w:bookmarkEnd w:id="2"/>
       <w:r>
-        <w:t>CC-100  Purpose.</w:t>
+        <w:t>CC-</w:t>
+      </w:r>
+      <w:proofErr w:type="gramStart"/>
+      <w:r>
+        <w:t>100  Purpose</w:t>
+      </w:r>
+      <w:proofErr w:type="gramEnd"/>
+      <w:r>
+        <w:t>.</w:t>
       </w:r>
       <w:bookmarkEnd w:id="3"/>
     </w:p>
@@ -900,7 +909,15 @@
       <w:bookmarkStart w:id="5" w:name="_Toc512860760"/>
       <w:bookmarkEnd w:id="4"/>
       <w:r>
-        <w:t>CC-101  Mission and Objectives.</w:t>
+        <w:t>CC-</w:t>
+      </w:r>
+      <w:proofErr w:type="gramStart"/>
+      <w:r>
+        <w:t>101  Mission</w:t>
+      </w:r>
+      <w:proofErr w:type="gramEnd"/>
+      <w:r>
+        <w:t xml:space="preserve"> and Objectives.</w:t>
       </w:r>
       <w:bookmarkEnd w:id="5"/>
     </w:p>
@@ -955,7 +972,15 @@
         <w:pStyle w:val="List1"/>
       </w:pPr>
       <w:r>
-        <w:t xml:space="preserve">(a) Assess, analyze, and communicate the health of Army contracting to senior Army leadership; </w:t>
+        <w:t xml:space="preserve">(a) Assess, analyze, and communicate the health of Army contracting to senior Army </w:t>
+      </w:r>
+      <w:proofErr w:type="gramStart"/>
+      <w:r>
+        <w:t>leadership;</w:t>
+      </w:r>
+      <w:proofErr w:type="gramEnd"/>
+      <w:r>
+        <w:t xml:space="preserve"> </w:t>
       </w:r>
     </w:p>
     <w:p>
@@ -963,8 +988,13 @@
         <w:pStyle w:val="List1"/>
       </w:pPr>
       <w:r>
-        <w:t>(b) Ensure management oversight and control of contracting related issues;</w:t>
-      </w:r>
+        <w:t xml:space="preserve">(b) Ensure management oversight and control of contracting related </w:t>
+      </w:r>
+      <w:proofErr w:type="gramStart"/>
+      <w:r>
+        <w:t>issues;</w:t>
+      </w:r>
+      <w:proofErr w:type="gramEnd"/>
     </w:p>
     <w:p>
       <w:pPr>
@@ -1002,7 +1032,15 @@
       <w:bookmarkStart w:id="7" w:name="_Toc512860761"/>
       <w:bookmarkEnd w:id="6"/>
       <w:r>
-        <w:t>CC-102  Applicability.</w:t>
+        <w:t>CC-</w:t>
+      </w:r>
+      <w:proofErr w:type="gramStart"/>
+      <w:r>
+        <w:t>102  Applicability</w:t>
+      </w:r>
+      <w:proofErr w:type="gramEnd"/>
+      <w:r>
+        <w:t>.</w:t>
       </w:r>
       <w:bookmarkEnd w:id="7"/>
     </w:p>
@@ -1119,7 +1157,15 @@
       <w:bookmarkStart w:id="11" w:name="_Toc512860763"/>
       <w:bookmarkEnd w:id="10"/>
       <w:r>
-        <w:t>CC-200  Policy.</w:t>
+        <w:t>CC-</w:t>
+      </w:r>
+      <w:proofErr w:type="gramStart"/>
+      <w:r>
+        <w:t>200  Policy</w:t>
+      </w:r>
+      <w:proofErr w:type="gramEnd"/>
+      <w:r>
+        <w:t>.</w:t>
       </w:r>
       <w:bookmarkEnd w:id="11"/>
     </w:p>
@@ -1162,7 +1208,15 @@
       <w:bookmarkStart w:id="13" w:name="_Toc512860764"/>
       <w:bookmarkEnd w:id="12"/>
       <w:r>
-        <w:t>CC-201  Philosophy.</w:t>
+        <w:t>CC-</w:t>
+      </w:r>
+      <w:proofErr w:type="gramStart"/>
+      <w:r>
+        <w:t>201  Philosophy</w:t>
+      </w:r>
+      <w:proofErr w:type="gramEnd"/>
+      <w:r>
+        <w:t>.</w:t>
       </w:r>
       <w:bookmarkEnd w:id="13"/>
     </w:p>
@@ -1223,7 +1277,15 @@
       <w:bookmarkStart w:id="17" w:name="_Toc512860766"/>
       <w:bookmarkEnd w:id="16"/>
       <w:r>
-        <w:t>CC-301  Assistant Secretary of the Army (Acquisition, Logistics and Technology) (ASA(ALT)).</w:t>
+        <w:t>CC-</w:t>
+      </w:r>
+      <w:proofErr w:type="gramStart"/>
+      <w:r>
+        <w:t>301  Assistant</w:t>
+      </w:r>
+      <w:proofErr w:type="gramEnd"/>
+      <w:r>
+        <w:t xml:space="preserve"> Secretary of the Army (Acquisition, Logistics and Technology) (ASA(ALT)).</w:t>
       </w:r>
       <w:bookmarkEnd w:id="17"/>
     </w:p>
@@ -1295,7 +1357,15 @@
       <w:bookmarkEnd w:id="18"/>
       <w:r>
         <w:lastRenderedPageBreak/>
-        <w:t>CC-302  Deputy Assistant Secretary of the Army for Procurement (DASA(P)).</w:t>
+        <w:t>CC-</w:t>
+      </w:r>
+      <w:proofErr w:type="gramStart"/>
+      <w:r>
+        <w:t>302  Deputy</w:t>
+      </w:r>
+      <w:proofErr w:type="gramEnd"/>
+      <w:r>
+        <w:t xml:space="preserve"> Assistant Secretary of the Army for Procurement (DASA(P)).</w:t>
       </w:r>
       <w:bookmarkEnd w:id="19"/>
     </w:p>
@@ -1333,7 +1403,15 @@
       <w:bookmarkStart w:id="21" w:name="_Toc512860768"/>
       <w:bookmarkEnd w:id="20"/>
       <w:r>
-        <w:t xml:space="preserve">CC-303  Directorate of </w:t>
+        <w:t>CC-</w:t>
+      </w:r>
+      <w:proofErr w:type="gramStart"/>
+      <w:r>
+        <w:t>303  Directorate</w:t>
+      </w:r>
+      <w:proofErr w:type="gramEnd"/>
+      <w:r>
+        <w:t xml:space="preserve"> of </w:t>
       </w:r>
       <w:r>
         <w:t>Review and Oversight</w:t>
@@ -1396,33 +1474,48 @@
         <w:t>(a) Provide a Program Director to coordinate, manage, and oversee the Army-wide PMR Program</w:t>
       </w:r>
       <w:r>
-        <w:t xml:space="preserve"> and lead the Army’s PMR Advisory Working Group</w:t>
+        <w:t xml:space="preserve"> and lead the Army’s PMR Advisory Working </w:t>
+      </w:r>
+      <w:proofErr w:type="gramStart"/>
+      <w:r>
+        <w:t>Group</w:t>
       </w:r>
       <w:r>
         <w:t>;</w:t>
       </w:r>
+      <w:proofErr w:type="gramEnd"/>
     </w:p>
     <w:p>
       <w:pPr>
         <w:pStyle w:val="List1"/>
       </w:pPr>
       <w:r>
-        <w:t>(b) Provide acquisition management advice to the Army</w:t>
+        <w:t xml:space="preserve">(b) Provide acquisition management advice to the </w:t>
+      </w:r>
+      <w:proofErr w:type="gramStart"/>
+      <w:r>
+        <w:t>Army</w:t>
       </w:r>
       <w:r>
         <w:t>;</w:t>
       </w:r>
+      <w:proofErr w:type="gramEnd"/>
     </w:p>
     <w:p>
       <w:pPr>
         <w:pStyle w:val="List1"/>
       </w:pPr>
       <w:r>
-        <w:t>(c) Analyze and assess the effectiveness and efficiency of Army contracting programs and operations</w:t>
+        <w:t xml:space="preserve">(c) Analyze and assess the effectiveness and efficiency of Army contracting programs and </w:t>
+      </w:r>
+      <w:proofErr w:type="gramStart"/>
+      <w:r>
+        <w:t>operations</w:t>
       </w:r>
       <w:r>
         <w:t>;</w:t>
       </w:r>
+      <w:proofErr w:type="gramEnd"/>
     </w:p>
     <w:p>
       <w:pPr>
@@ -1441,11 +1534,16 @@
         <w:t xml:space="preserve"> and</w:t>
       </w:r>
       <w:r>
-        <w:t xml:space="preserve"> lessons learned</w:t>
+        <w:t xml:space="preserve"> lessons </w:t>
+      </w:r>
+      <w:proofErr w:type="gramStart"/>
+      <w:r>
+        <w:t>learned</w:t>
       </w:r>
       <w:r>
         <w:t>;</w:t>
       </w:r>
+      <w:proofErr w:type="gramEnd"/>
     </w:p>
     <w:p>
       <w:pPr>
@@ -1475,23 +1573,30 @@
       <w:r>
         <w:t>s</w:t>
       </w:r>
+      <w:proofErr w:type="gramStart"/>
       <w:r>
         <w:t>)</w:t>
       </w:r>
       <w:r>
         <w:t>;</w:t>
       </w:r>
+      <w:proofErr w:type="gramEnd"/>
     </w:p>
     <w:p>
       <w:pPr>
         <w:pStyle w:val="List1"/>
       </w:pPr>
       <w:r>
-        <w:t>(f) Periodically provide PMR guidance to HCAs, including guidance for DASA(P) special areas of interest</w:t>
+        <w:t xml:space="preserve">(f) Periodically provide PMR guidance to HCAs, including guidance for DASA(P) special areas of </w:t>
+      </w:r>
+      <w:proofErr w:type="gramStart"/>
+      <w:r>
+        <w:t>interest</w:t>
       </w:r>
       <w:r>
         <w:t>;</w:t>
       </w:r>
+      <w:proofErr w:type="gramEnd"/>
     </w:p>
     <w:p>
       <w:pPr>
@@ -1523,7 +1628,15 @@
       <w:bookmarkStart w:id="23" w:name="_Toc512860769"/>
       <w:bookmarkEnd w:id="22"/>
       <w:r>
-        <w:t>CC-304  Heads of Contracting Activit</w:t>
+        <w:t>CC-</w:t>
+      </w:r>
+      <w:proofErr w:type="gramStart"/>
+      <w:r>
+        <w:t>304  Heads</w:t>
+      </w:r>
+      <w:proofErr w:type="gramEnd"/>
+      <w:r>
+        <w:t xml:space="preserve"> of Contracting Activit</w:t>
       </w:r>
       <w:r>
         <w:t>ies</w:t>
@@ -1562,11 +1675,16 @@
         <w:pStyle w:val="List1"/>
       </w:pPr>
       <w:r>
-        <w:t>(a) Execute the Army PMR program under the direction of the DASA(P) to ensure fulfillment of HCA responsibilities for a responsive and cost-effective contracting system, and review contracting compliance with FAR, DFARS, AFARS, Command Supplements, and DA Policy consistent with DA PMR objectives and DASA(P) special areas of interest</w:t>
+        <w:t xml:space="preserve">(a) Execute the Army PMR program under the direction of the DASA(P) to ensure fulfillment of HCA responsibilities for a responsive and cost-effective contracting system, and review contracting compliance with FAR, DFARS, AFARS, Command Supplements, and DA Policy consistent with DA PMR objectives and DASA(P) special areas of </w:t>
+      </w:r>
+      <w:proofErr w:type="gramStart"/>
+      <w:r>
+        <w:t>interest</w:t>
       </w:r>
       <w:r>
         <w:t>;</w:t>
       </w:r>
+      <w:proofErr w:type="gramEnd"/>
     </w:p>
     <w:p>
       <w:pPr>
@@ -1585,11 +1703,16 @@
         <w:t xml:space="preserve">a senior representative from their staff to act as their representative on the Army’s PMR Advisory </w:t>
       </w:r>
       <w:r>
-        <w:t>Working Group</w:t>
+        <w:t xml:space="preserve">Working </w:t>
+      </w:r>
+      <w:proofErr w:type="gramStart"/>
+      <w:r>
+        <w:t>Group</w:t>
       </w:r>
       <w:r>
         <w:t>;</w:t>
       </w:r>
+      <w:proofErr w:type="gramEnd"/>
       <w:r>
         <w:t xml:space="preserve">  </w:t>
       </w:r>
@@ -1658,7 +1781,15 @@
       <w:bookmarkStart w:id="27" w:name="_Toc512860771"/>
       <w:bookmarkEnd w:id="26"/>
       <w:r>
-        <w:t>CC-400  Scheduling.</w:t>
+        <w:t>CC-</w:t>
+      </w:r>
+      <w:proofErr w:type="gramStart"/>
+      <w:r>
+        <w:t>400  Scheduling</w:t>
+      </w:r>
+      <w:proofErr w:type="gramEnd"/>
+      <w:r>
+        <w:t>.</w:t>
       </w:r>
       <w:bookmarkEnd w:id="27"/>
     </w:p>
@@ -1676,7 +1807,15 @@
           <w:rFonts w:ascii="Times New Roman" w:hAnsi="Times New Roman" w:cs="Times New Roman"/>
           <w:sz w:val="24"/>
         </w:rPr>
-        <w:t>At a minimum</w:t>
+        <w:t xml:space="preserve">At a </w:t>
+      </w:r>
+      <w:proofErr w:type="gramStart"/>
+      <w:r>
+        <w:rPr>
+          <w:rFonts w:ascii="Times New Roman" w:hAnsi="Times New Roman" w:cs="Times New Roman"/>
+          <w:sz w:val="24"/>
+        </w:rPr>
+        <w:t>minimum</w:t>
       </w:r>
       <w:r>
         <w:rPr>
@@ -1725,7 +1864,15 @@
           <w:rFonts w:ascii="Times New Roman" w:hAnsi="Times New Roman" w:cs="Times New Roman"/>
           <w:sz w:val="24"/>
         </w:rPr>
-        <w:t xml:space="preserve">ctivities or their </w:t>
+        <w:t>ctivities</w:t>
+      </w:r>
+      <w:proofErr w:type="gramEnd"/>
+      <w:r>
+        <w:rPr>
+          <w:rFonts w:ascii="Times New Roman" w:hAnsi="Times New Roman" w:cs="Times New Roman"/>
+          <w:sz w:val="24"/>
+        </w:rPr>
+        <w:t xml:space="preserve"> or their </w:t>
       </w:r>
       <w:r>
         <w:rPr>
@@ -1915,7 +2062,15 @@
       <w:bookmarkEnd w:id="29"/>
       <w:bookmarkEnd w:id="30"/>
       <w:r>
-        <w:t>CC-401  Types of Procurement Management Reviews.</w:t>
+        <w:t>CC-</w:t>
+      </w:r>
+      <w:proofErr w:type="gramStart"/>
+      <w:r>
+        <w:t>401  Types</w:t>
+      </w:r>
+      <w:proofErr w:type="gramEnd"/>
+      <w:r>
+        <w:t xml:space="preserve"> of Procurement Management Reviews.</w:t>
       </w:r>
       <w:bookmarkEnd w:id="31"/>
       <w:r>
@@ -2034,7 +2189,15 @@
       <w:bookmarkStart w:id="33" w:name="_Toc512860773"/>
       <w:bookmarkEnd w:id="32"/>
       <w:r>
-        <w:t>CC-402  Approach of Procurement Management Reviews.</w:t>
+        <w:t>CC-</w:t>
+      </w:r>
+      <w:proofErr w:type="gramStart"/>
+      <w:r>
+        <w:t>402  Approach</w:t>
+      </w:r>
+      <w:proofErr w:type="gramEnd"/>
+      <w:r>
+        <w:t xml:space="preserve"> of Procurement Management Reviews.</w:t>
       </w:r>
       <w:bookmarkEnd w:id="33"/>
     </w:p>
@@ -2124,7 +2287,15 @@
       <w:bookmarkStart w:id="35" w:name="_Toc512860774"/>
       <w:bookmarkEnd w:id="34"/>
       <w:r>
-        <w:t>CC-403  Preparation for Procurement Management Reviews.</w:t>
+        <w:t>CC-</w:t>
+      </w:r>
+      <w:proofErr w:type="gramStart"/>
+      <w:r>
+        <w:t>403  Preparation</w:t>
+      </w:r>
+      <w:proofErr w:type="gramEnd"/>
+      <w:r>
+        <w:t xml:space="preserve"> for Procurement Management Reviews.</w:t>
       </w:r>
       <w:bookmarkEnd w:id="35"/>
     </w:p>
@@ -2210,7 +2381,15 @@
       <w:bookmarkStart w:id="37" w:name="_Toc512860775"/>
       <w:bookmarkEnd w:id="36"/>
       <w:r>
-        <w:t>CC-404  Results of Procurement Management Reviews.</w:t>
+        <w:t>CC-</w:t>
+      </w:r>
+      <w:proofErr w:type="gramStart"/>
+      <w:r>
+        <w:t>404  Results</w:t>
+      </w:r>
+      <w:proofErr w:type="gramEnd"/>
+      <w:r>
+        <w:t xml:space="preserve"> of Procurement Management Reviews.</w:t>
       </w:r>
       <w:bookmarkEnd w:id="37"/>
     </w:p>
@@ -2286,7 +2465,15 @@
         <w:t xml:space="preserve">business </w:t>
       </w:r>
       <w:r>
-        <w:t xml:space="preserve">days of the Out-brief; </w:t>
+        <w:t>days of the Out-</w:t>
+      </w:r>
+      <w:proofErr w:type="gramStart"/>
+      <w:r>
+        <w:t>brief;</w:t>
+      </w:r>
+      <w:proofErr w:type="gramEnd"/>
+      <w:r>
+        <w:t xml:space="preserve"> </w:t>
       </w:r>
     </w:p>
     <w:p>
@@ -2336,10 +2523,18 @@
         <w:t xml:space="preserve">(3) The </w:t>
       </w:r>
       <w:r>
-        <w:t xml:space="preserve">responsible official </w:t>
-      </w:r>
-      <w:r>
-        <w:t xml:space="preserve"> must review and approve the CAP and prepare a Final PMR report within 30 </w:t>
+        <w:t xml:space="preserve">responsible </w:t>
+      </w:r>
+      <w:proofErr w:type="gramStart"/>
+      <w:r>
+        <w:t xml:space="preserve">official </w:t>
+      </w:r>
+      <w:r>
+        <w:t xml:space="preserve"> must</w:t>
+      </w:r>
+      <w:proofErr w:type="gramEnd"/>
+      <w:r>
+        <w:t xml:space="preserve"> review and approve the CAP and prepare a Final PMR report within 30 </w:t>
       </w:r>
       <w:r>
         <w:t>business</w:t>
@@ -2376,7 +2571,15 @@
       <w:bookmarkStart w:id="39" w:name="_Toc512860776"/>
       <w:bookmarkEnd w:id="38"/>
       <w:r>
-        <w:t xml:space="preserve">CC-405  Annual Summary </w:t>
+        <w:t>CC-</w:t>
+      </w:r>
+      <w:proofErr w:type="gramStart"/>
+      <w:r>
+        <w:t>405  Annual</w:t>
+      </w:r>
+      <w:proofErr w:type="gramEnd"/>
+      <w:r>
+        <w:t xml:space="preserve"> Summary </w:t>
       </w:r>
       <w:r>
         <w:t xml:space="preserve">Health </w:t>
@@ -2487,11 +2690,11 @@
 </file>
 
 <file path=word/numbering.xml><?xml version="1.0" encoding="utf-8"?>
-<w:numbering xmlns:wpc="http://schemas.microsoft.com/office/word/2010/wordprocessingCanvas" xmlns:cx="http://schemas.microsoft.com/office/drawing/2014/chartex" xmlns:cx1="http://schemas.microsoft.com/office/drawing/2015/9/8/chartex" xmlns:cx2="http://schemas.microsoft.com/office/drawing/2015/10/21/chartex" xmlns:cx3="http://schemas.microsoft.com/office/drawing/2016/5/9/chartex" xmlns:cx4="http://schemas.microsoft.com/office/drawing/2016/5/10/chartex" xmlns:cx5="http://schemas.microsoft.com/office/drawing/2016/5/11/chartex" xmlns:cx6="http://schemas.microsoft.com/office/drawing/2016/5/12/chartex" xmlns:cx7="http://schemas.microsoft.com/office/drawing/2016/5/13/chartex" xmlns:cx8="http://schemas.microsoft.com/office/drawing/2016/5/14/chartex" xmlns:mc="http://schemas.openxmlformats.org/markup-compatibility/2006" xmlns:aink="http://schemas.microsoft.com/office/drawing/2016/ink" xmlns:am3d="http://schemas.microsoft.com/office/drawing/2017/model3d" xmlns:o="urn:schemas-microsoft-com:office:office" xmlns:r="http://schemas.openxmlformats.org/officeDocument/2006/relationships" xmlns:m="http://schemas.openxmlformats.org/officeDocument/2006/math" xmlns:v="urn:schemas-microsoft-com:vml" xmlns:wp14="http://schemas.microsoft.com/office/word/2010/wordprocessingDrawing" xmlns:wp="http://schemas.openxmlformats.org/drawingml/2006/wordprocessingDrawing" xmlns:w10="urn:schemas-microsoft-com:office:word" xmlns:w="http://schemas.openxmlformats.org/wordprocessingml/2006/main" xmlns:w14="http://schemas.microsoft.com/office/word/2010/wordml" xmlns:w15="http://schemas.microsoft.com/office/word/2012/wordml" xmlns:w16cid="http://schemas.microsoft.com/office/word/2016/wordml/cid" xmlns:w16se="http://schemas.microsoft.com/office/word/2015/wordml/symex" xmlns:wpg="http://schemas.microsoft.com/office/word/2010/wordprocessingGroup" xmlns:wpi="http://schemas.microsoft.com/office/word/2010/wordprocessingInk" xmlns:wne="http://schemas.microsoft.com/office/word/2006/wordml" xmlns:wps="http://schemas.microsoft.com/office/word/2010/wordprocessingShape" mc:Ignorable="w14 w15 w16se w16cid wp14">
+<w:numbering xmlns:wpc="http://schemas.microsoft.com/office/word/2010/wordprocessingCanvas" xmlns:cx="http://schemas.microsoft.com/office/drawing/2014/chartex" xmlns:cx1="http://schemas.microsoft.com/office/drawing/2015/9/8/chartex" xmlns:cx2="http://schemas.microsoft.com/office/drawing/2015/10/21/chartex" xmlns:cx3="http://schemas.microsoft.com/office/drawing/2016/5/9/chartex" xmlns:cx4="http://schemas.microsoft.com/office/drawing/2016/5/10/chartex" xmlns:cx5="http://schemas.microsoft.com/office/drawing/2016/5/11/chartex" xmlns:cx6="http://schemas.microsoft.com/office/drawing/2016/5/12/chartex" xmlns:cx7="http://schemas.microsoft.com/office/drawing/2016/5/13/chartex" xmlns:cx8="http://schemas.microsoft.com/office/drawing/2016/5/14/chartex" xmlns:mc="http://schemas.openxmlformats.org/markup-compatibility/2006" xmlns:aink="http://schemas.microsoft.com/office/drawing/2016/ink" xmlns:am3d="http://schemas.microsoft.com/office/drawing/2017/model3d" xmlns:o="urn:schemas-microsoft-com:office:office" xmlns:r="http://schemas.openxmlformats.org/officeDocument/2006/relationships" xmlns:m="http://schemas.openxmlformats.org/officeDocument/2006/math" xmlns:v="urn:schemas-microsoft-com:vml" xmlns:wp14="http://schemas.microsoft.com/office/word/2010/wordprocessingDrawing" xmlns:wp="http://schemas.openxmlformats.org/drawingml/2006/wordprocessingDrawing" xmlns:w10="urn:schemas-microsoft-com:office:word" xmlns:w="http://schemas.openxmlformats.org/wordprocessingml/2006/main" xmlns:w14="http://schemas.microsoft.com/office/word/2010/wordml" xmlns:w15="http://schemas.microsoft.com/office/word/2012/wordml" xmlns:w16cex="http://schemas.microsoft.com/office/word/2018/wordml/cex" xmlns:w16cid="http://schemas.microsoft.com/office/word/2016/wordml/cid" xmlns:w16="http://schemas.microsoft.com/office/word/2018/wordml" xmlns:w16se="http://schemas.microsoft.com/office/word/2015/wordml/symex" xmlns:wpg="http://schemas.microsoft.com/office/word/2010/wordprocessingGroup" xmlns:wpi="http://schemas.microsoft.com/office/word/2010/wordprocessingInk" xmlns:wne="http://schemas.microsoft.com/office/word/2006/wordml" xmlns:wps="http://schemas.microsoft.com/office/word/2010/wordprocessingShape" mc:Ignorable="w14 w15 w16se w16cid w16 w16cex wp14">
   <w:abstractNum w:abstractNumId="0" w15:restartNumberingAfterBreak="0">
     <w:nsid w:val="FFFFFF7C"/>
     <w:multiLevelType w:val="singleLevel"/>
-    <w:tmpl w:val="C82CE42A"/>
+    <w:tmpl w:val="16DEC8EC"/>
     <w:lvl w:ilvl="0">
       <w:start w:val="1"/>
       <w:numFmt w:val="decimal"/>
@@ -2508,7 +2711,7 @@
   <w:abstractNum w:abstractNumId="1" w15:restartNumberingAfterBreak="0">
     <w:nsid w:val="FFFFFF7D"/>
     <w:multiLevelType w:val="singleLevel"/>
-    <w:tmpl w:val="47C6C818"/>
+    <w:tmpl w:val="B8B0B256"/>
     <w:lvl w:ilvl="0">
       <w:start w:val="1"/>
       <w:numFmt w:val="decimal"/>
@@ -2525,7 +2728,7 @@
   <w:abstractNum w:abstractNumId="2" w15:restartNumberingAfterBreak="0">
     <w:nsid w:val="FFFFFF7E"/>
     <w:multiLevelType w:val="singleLevel"/>
-    <w:tmpl w:val="ACE8E546"/>
+    <w:tmpl w:val="0246976C"/>
     <w:lvl w:ilvl="0">
       <w:start w:val="1"/>
       <w:numFmt w:val="decimal"/>
@@ -2542,7 +2745,7 @@
   <w:abstractNum w:abstractNumId="3" w15:restartNumberingAfterBreak="0">
     <w:nsid w:val="FFFFFF7F"/>
     <w:multiLevelType w:val="singleLevel"/>
-    <w:tmpl w:val="9E9EA81C"/>
+    <w:tmpl w:val="ABFA247E"/>
     <w:lvl w:ilvl="0">
       <w:start w:val="1"/>
       <w:numFmt w:val="decimal"/>
@@ -2559,7 +2762,7 @@
   <w:abstractNum w:abstractNumId="4" w15:restartNumberingAfterBreak="0">
     <w:nsid w:val="FFFFFF80"/>
     <w:multiLevelType w:val="singleLevel"/>
-    <w:tmpl w:val="5310E638"/>
+    <w:tmpl w:val="1AA2FCB0"/>
     <w:lvl w:ilvl="0">
       <w:start w:val="1"/>
       <w:numFmt w:val="bullet"/>
@@ -2579,7 +2782,7 @@
   <w:abstractNum w:abstractNumId="5" w15:restartNumberingAfterBreak="0">
     <w:nsid w:val="FFFFFF81"/>
     <w:multiLevelType w:val="singleLevel"/>
-    <w:tmpl w:val="F734097C"/>
+    <w:tmpl w:val="9F308A42"/>
     <w:lvl w:ilvl="0">
       <w:start w:val="1"/>
       <w:numFmt w:val="bullet"/>
@@ -2599,7 +2802,7 @@
   <w:abstractNum w:abstractNumId="6" w15:restartNumberingAfterBreak="0">
     <w:nsid w:val="FFFFFF82"/>
     <w:multiLevelType w:val="singleLevel"/>
-    <w:tmpl w:val="E49CE1CC"/>
+    <w:tmpl w:val="91A87354"/>
     <w:lvl w:ilvl="0">
       <w:start w:val="1"/>
       <w:numFmt w:val="bullet"/>
@@ -2619,7 +2822,7 @@
   <w:abstractNum w:abstractNumId="7" w15:restartNumberingAfterBreak="0">
     <w:nsid w:val="FFFFFF83"/>
     <w:multiLevelType w:val="singleLevel"/>
-    <w:tmpl w:val="DB7CE0F0"/>
+    <w:tmpl w:val="DCC62E46"/>
     <w:lvl w:ilvl="0">
       <w:start w:val="1"/>
       <w:numFmt w:val="bullet"/>
@@ -2639,7 +2842,7 @@
   <w:abstractNum w:abstractNumId="8" w15:restartNumberingAfterBreak="0">
     <w:nsid w:val="FFFFFF88"/>
     <w:multiLevelType w:val="singleLevel"/>
-    <w:tmpl w:val="A87419DE"/>
+    <w:tmpl w:val="411AFDB2"/>
     <w:lvl w:ilvl="0">
       <w:start w:val="1"/>
       <w:numFmt w:val="decimal"/>
@@ -2656,7 +2859,7 @@
   <w:abstractNum w:abstractNumId="9" w15:restartNumberingAfterBreak="0">
     <w:nsid w:val="FFFFFF89"/>
     <w:multiLevelType w:val="singleLevel"/>
-    <w:tmpl w:val="C64E24D6"/>
+    <w:tmpl w:val="BE1E1510"/>
     <w:lvl w:ilvl="0">
       <w:start w:val="1"/>
       <w:numFmt w:val="bullet"/>
@@ -2799,7 +3002,7 @@
 </file>
 
 <file path=word/styles.xml><?xml version="1.0" encoding="utf-8"?>
-<w:styles xmlns:mc="http://schemas.openxmlformats.org/markup-compatibility/2006" xmlns:r="http://schemas.openxmlformats.org/officeDocument/2006/relationships" xmlns:w="http://schemas.openxmlformats.org/wordprocessingml/2006/main" xmlns:w14="http://schemas.microsoft.com/office/word/2010/wordml" xmlns:w15="http://schemas.microsoft.com/office/word/2012/wordml" xmlns:w16cid="http://schemas.microsoft.com/office/word/2016/wordml/cid" xmlns:w16se="http://schemas.microsoft.com/office/word/2015/wordml/symex" mc:Ignorable="w14 w15 w16se w16cid">
+<w:styles xmlns:mc="http://schemas.openxmlformats.org/markup-compatibility/2006" xmlns:r="http://schemas.openxmlformats.org/officeDocument/2006/relationships" xmlns:w="http://schemas.openxmlformats.org/wordprocessingml/2006/main" xmlns:w14="http://schemas.microsoft.com/office/word/2010/wordml" xmlns:w15="http://schemas.microsoft.com/office/word/2012/wordml" xmlns:w16cex="http://schemas.microsoft.com/office/word/2018/wordml/cex" xmlns:w16cid="http://schemas.microsoft.com/office/word/2016/wordml/cid" xmlns:w16="http://schemas.microsoft.com/office/word/2018/wordml" xmlns:w16se="http://schemas.microsoft.com/office/word/2015/wordml/symex" mc:Ignorable="w14 w15 w16se w16cid w16 w16cex">
   <w:docDefaults>
     <w:rPrDefault>
       <w:rPr>
@@ -3870,12 +4073,62 @@
 </file>
 
 <file path=customXml/item1.xml><?xml version="1.0" encoding="utf-8"?>
-<?mso-contentType ?>
-<FormTemplates xmlns="http://schemas.microsoft.com/sharepoint/v3/contenttype/forms">
-  <Display>DocumentLibraryForm</Display>
-  <Edit>DocumentLibraryForm</Edit>
-  <New>DocumentLibraryForm</New>
-</FormTemplates>
+<p:properties xmlns:p="http://schemas.microsoft.com/office/2006/metadata/properties" xmlns:xsi="http://www.w3.org/2001/XMLSchema-instance" xmlns:pc="http://schemas.microsoft.com/office/infopath/2007/PartnerControls">
+  <documentManagement>
+    <WebPartName xmlns="4d2834f2-6e62-48ef-822a-880d84868a39" xsi:nil="true"/>
+    <gda6e4b5ce9b49d2aa48ca756ed1550e xmlns="4d2834f2-6e62-48ef-822a-880d84868a39">
+      <Terms xmlns="http://schemas.microsoft.com/office/infopath/2007/PartnerControls">
+        <TermInfo xmlns="http://schemas.microsoft.com/office/infopath/2007/PartnerControls">
+          <TermName xmlns="http://schemas.microsoft.com/office/infopath/2007/PartnerControls">Final</TermName>
+          <TermId xmlns="http://schemas.microsoft.com/office/infopath/2007/PartnerControls">260ff4ba-7e6d-4f69-b2f8-5d9b6aa5bf2e</TermId>
+        </TermInfo>
+      </Terms>
+    </gda6e4b5ce9b49d2aa48ca756ed1550e>
+    <Visibility xmlns="4d2834f2-6e62-48ef-822a-880d84868a39">Internal</Visibility>
+    <Related_x0020_Words_x002f_Description xmlns="4d2834f2-6e62-48ef-822a-880d84868a39" xsi:nil="true"/>
+    <Posted_x0020_By_x002f_Author xmlns="4d2834f2-6e62-48ef-822a-880d84868a39">
+      <UserInfo>
+        <DisplayName>Jordan, Amanda C Ms CIV USA ASA ALT</DisplayName>
+        <AccountId>168</AccountId>
+        <AccountType/>
+      </UserInfo>
+    </Posted_x0020_By_x002f_Author>
+    <Part xmlns="4d2834f2-6e62-48ef-822a-880d84868a39">Appendix CC</Part>
+    <k7fb65748f04451ebe52ab3a8ef4f06e xmlns="4d2834f2-6e62-48ef-822a-880d84868a39">
+      <Terms xmlns="http://schemas.microsoft.com/office/infopath/2007/PartnerControls"/>
+    </k7fb65748f04451ebe52ab3a8ef4f06e>
+    <TaxCatchAll xmlns="4d2834f2-6e62-48ef-822a-880d84868a39">
+      <Value>10</Value>
+      <Value>487</Value>
+      <Value>108</Value>
+      <Value>23</Value>
+      <Value>8</Value>
+    </TaxCatchAll>
+    <Subpart xmlns="4d2834f2-6e62-48ef-822a-880d84868a39" xsi:nil="true"/>
+    <k5f03eb0b8f145c593adfde1e5d76637 xmlns="4d2834f2-6e62-48ef-822a-880d84868a39">
+      <Terms xmlns="http://schemas.microsoft.com/office/infopath/2007/PartnerControls">
+        <TermInfo xmlns="http://schemas.microsoft.com/office/infopath/2007/PartnerControls">
+          <TermName xmlns="http://schemas.microsoft.com/office/infopath/2007/PartnerControls">Regulation</TermName>
+          <TermId xmlns="http://schemas.microsoft.com/office/infopath/2007/PartnerControls">1d7f43a6-f8bb-4223-9c6f-9b729e816bd9</TermId>
+        </TermInfo>
+      </Terms>
+    </k5f03eb0b8f145c593adfde1e5d76637>
+    <b32cdbbdcfbf448899278e680467c731 xmlns="4d2834f2-6e62-48ef-822a-880d84868a39">
+      <Terms xmlns="http://schemas.microsoft.com/office/infopath/2007/PartnerControls">
+        <TermInfo xmlns="http://schemas.microsoft.com/office/infopath/2007/PartnerControls">
+          <TermName xmlns="http://schemas.microsoft.com/office/infopath/2007/PartnerControls">DASA(P) Procurement Policy</TermName>
+          <TermId xmlns="http://schemas.microsoft.com/office/infopath/2007/PartnerControls">baec6d0f-085c-46bf-a19f-61084e9a69d8</TermId>
+        </TermInfo>
+      </Terms>
+    </b32cdbbdcfbf448899278e680467c731>
+    <_dlc_DocId xmlns="4d2834f2-6e62-48ef-822a-880d84868a39">DASAP-90-521</_dlc_DocId>
+    <_dlc_DocIdUrl xmlns="4d2834f2-6e62-48ef-822a-880d84868a39">
+      <Url>https://spcs3.kc.army.mil/asaalt/ZPTeam/PPS/_layouts/15/DocIdRedir.aspx?ID=DASAP-90-521</Url>
+      <Description>DASAP-90-521</Description>
+    </_dlc_DocIdUrl>
+    <AFARSRevisionNo xmlns="4d2834f2-6e62-48ef-822a-880d84868a39">27.01</AFARSRevisionNo>
+  </documentManagement>
+</p:properties>
 </file>
 
 <file path=customXml/item2.xml><?xml version="1.0" encoding="utf-8"?>
@@ -4149,65 +4402,19 @@
 </file>
 
 <file path=customXml/item3.xml><?xml version="1.0" encoding="utf-8"?>
-<p:properties xmlns:p="http://schemas.microsoft.com/office/2006/metadata/properties" xmlns:xsi="http://www.w3.org/2001/XMLSchema-instance" xmlns:pc="http://schemas.microsoft.com/office/infopath/2007/PartnerControls">
-  <documentManagement>
-    <WebPartName xmlns="4d2834f2-6e62-48ef-822a-880d84868a39" xsi:nil="true"/>
-    <gda6e4b5ce9b49d2aa48ca756ed1550e xmlns="4d2834f2-6e62-48ef-822a-880d84868a39">
-      <Terms xmlns="http://schemas.microsoft.com/office/infopath/2007/PartnerControls">
-        <TermInfo xmlns="http://schemas.microsoft.com/office/infopath/2007/PartnerControls">
-          <TermName xmlns="http://schemas.microsoft.com/office/infopath/2007/PartnerControls">Final</TermName>
-          <TermId xmlns="http://schemas.microsoft.com/office/infopath/2007/PartnerControls">260ff4ba-7e6d-4f69-b2f8-5d9b6aa5bf2e</TermId>
-        </TermInfo>
-      </Terms>
-    </gda6e4b5ce9b49d2aa48ca756ed1550e>
-    <Visibility xmlns="4d2834f2-6e62-48ef-822a-880d84868a39">Internal</Visibility>
-    <Related_x0020_Words_x002f_Description xmlns="4d2834f2-6e62-48ef-822a-880d84868a39" xsi:nil="true"/>
-    <Posted_x0020_By_x002f_Author xmlns="4d2834f2-6e62-48ef-822a-880d84868a39">
-      <UserInfo>
-        <DisplayName>Jordan, Amanda C Ms CIV USA ASA ALT</DisplayName>
-        <AccountId>168</AccountId>
-        <AccountType/>
-      </UserInfo>
-    </Posted_x0020_By_x002f_Author>
-    <Part xmlns="4d2834f2-6e62-48ef-822a-880d84868a39">Appendix CC</Part>
-    <k7fb65748f04451ebe52ab3a8ef4f06e xmlns="4d2834f2-6e62-48ef-822a-880d84868a39">
-      <Terms xmlns="http://schemas.microsoft.com/office/infopath/2007/PartnerControls"/>
-    </k7fb65748f04451ebe52ab3a8ef4f06e>
-    <TaxCatchAll xmlns="4d2834f2-6e62-48ef-822a-880d84868a39">
-      <Value>10</Value>
-      <Value>487</Value>
-      <Value>108</Value>
-      <Value>23</Value>
-      <Value>8</Value>
-    </TaxCatchAll>
-    <Subpart xmlns="4d2834f2-6e62-48ef-822a-880d84868a39" xsi:nil="true"/>
-    <k5f03eb0b8f145c593adfde1e5d76637 xmlns="4d2834f2-6e62-48ef-822a-880d84868a39">
-      <Terms xmlns="http://schemas.microsoft.com/office/infopath/2007/PartnerControls">
-        <TermInfo xmlns="http://schemas.microsoft.com/office/infopath/2007/PartnerControls">
-          <TermName xmlns="http://schemas.microsoft.com/office/infopath/2007/PartnerControls">Regulation</TermName>
-          <TermId xmlns="http://schemas.microsoft.com/office/infopath/2007/PartnerControls">1d7f43a6-f8bb-4223-9c6f-9b729e816bd9</TermId>
-        </TermInfo>
-      </Terms>
-    </k5f03eb0b8f145c593adfde1e5d76637>
-    <b32cdbbdcfbf448899278e680467c731 xmlns="4d2834f2-6e62-48ef-822a-880d84868a39">
-      <Terms xmlns="http://schemas.microsoft.com/office/infopath/2007/PartnerControls">
-        <TermInfo xmlns="http://schemas.microsoft.com/office/infopath/2007/PartnerControls">
-          <TermName xmlns="http://schemas.microsoft.com/office/infopath/2007/PartnerControls">DASA(P) Procurement Policy</TermName>
-          <TermId xmlns="http://schemas.microsoft.com/office/infopath/2007/PartnerControls">baec6d0f-085c-46bf-a19f-61084e9a69d8</TermId>
-        </TermInfo>
-      </Terms>
-    </b32cdbbdcfbf448899278e680467c731>
-    <_dlc_DocId xmlns="4d2834f2-6e62-48ef-822a-880d84868a39">DASAP-90-521</_dlc_DocId>
-    <_dlc_DocIdUrl xmlns="4d2834f2-6e62-48ef-822a-880d84868a39">
-      <Url>https://spcs3.kc.army.mil/asaalt/ZPTeam/PPS/_layouts/15/DocIdRedir.aspx?ID=DASAP-90-521</Url>
-      <Description>DASAP-90-521</Description>
-    </_dlc_DocIdUrl>
-    <AFARSRevisionNo xmlns="4d2834f2-6e62-48ef-822a-880d84868a39">27.01</AFARSRevisionNo>
-  </documentManagement>
-</p:properties>
+<?mso-contentType ?>
+<FormTemplates xmlns="http://schemas.microsoft.com/sharepoint/v3/contenttype/forms">
+  <Display>DocumentLibraryForm</Display>
+  <Edit>DocumentLibraryForm</Edit>
+  <New>DocumentLibraryForm</New>
+</FormTemplates>
 </file>
 
 <file path=customXml/item4.xml><?xml version="1.0" encoding="utf-8"?>
+<b:Sources xmlns:b="http://schemas.openxmlformats.org/officeDocument/2006/bibliography" xmlns="http://schemas.openxmlformats.org/officeDocument/2006/bibliography" SelectedStyle="\APA.XSL" StyleName="APA Fifth Edition"/>
+</file>
+
+<file path=customXml/item5.xml><?xml version="1.0" encoding="utf-8"?>
 <?mso-contentType ?>
 <spe:Receivers xmlns:spe="http://schemas.microsoft.com/sharepoint/events">
   <Receiver>
@@ -4257,14 +4464,12 @@
 </spe:Receivers>
 </file>
 
-<file path=customXml/item5.xml><?xml version="1.0" encoding="utf-8"?>
-<b:Sources xmlns:b="http://schemas.openxmlformats.org/officeDocument/2006/bibliography" xmlns="http://schemas.openxmlformats.org/officeDocument/2006/bibliography" SelectedStyle="\APA.XSL" StyleName="APA Fifth Edition"/>
-</file>
-
 <file path=customXml/itemProps1.xml><?xml version="1.0" encoding="utf-8"?>
-<ds:datastoreItem xmlns:ds="http://schemas.openxmlformats.org/officeDocument/2006/customXml" ds:itemID="{7F2AD42E-5E6D-4857-8199-2CE1B9277E0D}">
+<ds:datastoreItem xmlns:ds="http://schemas.openxmlformats.org/officeDocument/2006/customXml" ds:itemID="{2AB9B9D4-2DEF-4F49-B4A8-87556C45429E}">
   <ds:schemaRefs>
-    <ds:schemaRef ds:uri="http://schemas.microsoft.com/sharepoint/v3/contenttype/forms"/>
+    <ds:schemaRef ds:uri="http://schemas.microsoft.com/office/2006/metadata/properties"/>
+    <ds:schemaRef ds:uri="http://schemas.microsoft.com/office/infopath/2007/PartnerControls"/>
+    <ds:schemaRef ds:uri="4d2834f2-6e62-48ef-822a-880d84868a39"/>
   </ds:schemaRefs>
 </ds:datastoreItem>
 </file>
@@ -4288,27 +4493,25 @@
 </file>
 
 <file path=customXml/itemProps3.xml><?xml version="1.0" encoding="utf-8"?>
-<ds:datastoreItem xmlns:ds="http://schemas.openxmlformats.org/officeDocument/2006/customXml" ds:itemID="{2AB9B9D4-2DEF-4F49-B4A8-87556C45429E}">
+<ds:datastoreItem xmlns:ds="http://schemas.openxmlformats.org/officeDocument/2006/customXml" ds:itemID="{7F2AD42E-5E6D-4857-8199-2CE1B9277E0D}">
   <ds:schemaRefs>
-    <ds:schemaRef ds:uri="http://schemas.microsoft.com/office/2006/metadata/properties"/>
-    <ds:schemaRef ds:uri="http://schemas.microsoft.com/office/infopath/2007/PartnerControls"/>
-    <ds:schemaRef ds:uri="4d2834f2-6e62-48ef-822a-880d84868a39"/>
+    <ds:schemaRef ds:uri="http://schemas.microsoft.com/sharepoint/v3/contenttype/forms"/>
   </ds:schemaRefs>
 </ds:datastoreItem>
 </file>
 
 <file path=customXml/itemProps4.xml><?xml version="1.0" encoding="utf-8"?>
+<ds:datastoreItem xmlns:ds="http://schemas.openxmlformats.org/officeDocument/2006/customXml" ds:itemID="{D8E4634D-A5F2-4BB0-93D4-F22F539BEFB0}">
+  <ds:schemaRefs>
+    <ds:schemaRef ds:uri="http://schemas.openxmlformats.org/officeDocument/2006/bibliography"/>
+  </ds:schemaRefs>
+</ds:datastoreItem>
+</file>
+
+<file path=customXml/itemProps5.xml><?xml version="1.0" encoding="utf-8"?>
 <ds:datastoreItem xmlns:ds="http://schemas.openxmlformats.org/officeDocument/2006/customXml" ds:itemID="{3A109982-A4FD-49C7-8B9B-2ED196808239}">
   <ds:schemaRefs>
     <ds:schemaRef ds:uri="http://schemas.microsoft.com/sharepoint/events"/>
   </ds:schemaRefs>
 </ds:datastoreItem>
-</file>
-
-<file path=customXml/itemProps5.xml><?xml version="1.0" encoding="utf-8"?>
-<ds:datastoreItem xmlns:ds="http://schemas.openxmlformats.org/officeDocument/2006/customXml" ds:itemID="{D8E4634D-A5F2-4BB0-93D4-F22F539BEFB0}">
-  <ds:schemaRefs>
-    <ds:schemaRef ds:uri="http://schemas.openxmlformats.org/officeDocument/2006/bibliography"/>
-  </ds:schemaRefs>
-</ds:datastoreItem>
 </file>
</xml_diff>